<commit_message>
Formatting changes to lab handout.
</commit_message>
<xml_diff>
--- a/CS273 Lab12A ArrayList ver 06.docx
+++ b/CS273 Lab12A ArrayList ver 06.docx
@@ -35,12 +35,6 @@
         </w:rPr>
         <w:t xml:space="preserve">: </w:t>
       </w:r>
-      <w:r>
-        <w:rPr>
-          <w:sz w:val="40"/>
-        </w:rPr>
-        <w:br/>
-      </w:r>
       <w:proofErr w:type="spellStart"/>
       <w:r>
         <w:rPr>
@@ -72,9 +66,17 @@
       <w:proofErr w:type="spellStart"/>
       <w:r>
         <w:rPr>
+          <w:rFonts w:ascii="Courier New" w:hAnsi="Courier New" w:cs="Courier New"/>
+          <w:color w:val="000000" w:themeColor="text1"/>
+          <w:szCs w:val="24"/>
+        </w:rPr>
+        <w:t>ArrayList</w:t>
+      </w:r>
+      <w:r>
+        <w:rPr>
           <w:rFonts w:eastAsia="Times New Roman"/>
         </w:rPr>
-        <w:t>ArrayLists</w:t>
+        <w:t>s</w:t>
       </w:r>
       <w:proofErr w:type="spellEnd"/>
       <w:r>
@@ -470,14 +472,35 @@
         </w:rPr>
         <w:t xml:space="preserve">, </w:t>
       </w:r>
-      <w:r>
-        <w:rPr>
-          <w:b w:val="0"/>
-          <w:color w:val="000000" w:themeColor="text1"/>
-          <w:sz w:val="24"/>
-          <w:szCs w:val="24"/>
-        </w:rPr>
-        <w:t xml:space="preserve">ArrayList requires a library be imported. If you </w:t>
+      <w:proofErr w:type="spellStart"/>
+      <w:r>
+        <w:rPr>
+          <w:rFonts w:ascii="Courier New" w:hAnsi="Courier New" w:cs="Courier New"/>
+          <w:b w:val="0"/>
+          <w:color w:val="000000" w:themeColor="text1"/>
+          <w:sz w:val="24"/>
+          <w:szCs w:val="24"/>
+        </w:rPr>
+        <w:t>ArrayList</w:t>
+      </w:r>
+      <w:proofErr w:type="spellEnd"/>
+      <w:r>
+        <w:rPr>
+          <w:b w:val="0"/>
+          <w:color w:val="000000" w:themeColor="text1"/>
+          <w:sz w:val="24"/>
+          <w:szCs w:val="24"/>
+        </w:rPr>
+        <w:t xml:space="preserve"> </w:t>
+      </w:r>
+      <w:r>
+        <w:rPr>
+          <w:b w:val="0"/>
+          <w:color w:val="000000" w:themeColor="text1"/>
+          <w:sz w:val="24"/>
+          <w:szCs w:val="24"/>
+        </w:rPr>
+        <w:t xml:space="preserve">requires a library be imported. If you </w:t>
       </w:r>
       <w:r>
         <w:rPr>
@@ -1887,24 +1910,18 @@
         </w:rPr>
         <w:t xml:space="preserve"> </w:t>
       </w:r>
-      <w:r>
-        <w:rPr>
-          <w:b w:val="0"/>
-          <w:color w:val="000000" w:themeColor="text1"/>
-          <w:sz w:val="24"/>
-          <w:szCs w:val="24"/>
-        </w:rPr>
-        <w:t>ArrayLis</w:t>
-      </w:r>
-      <w:r>
-        <w:rPr>
-          <w:b w:val="0"/>
-          <w:color w:val="000000" w:themeColor="text1"/>
-          <w:sz w:val="24"/>
-          <w:szCs w:val="24"/>
-        </w:rPr>
-        <w:t>t</w:t>
-      </w:r>
+      <w:proofErr w:type="spellStart"/>
+      <w:r>
+        <w:rPr>
+          <w:rFonts w:ascii="Courier New" w:hAnsi="Courier New" w:cs="Courier New"/>
+          <w:b w:val="0"/>
+          <w:color w:val="000000" w:themeColor="text1"/>
+          <w:sz w:val="24"/>
+          <w:szCs w:val="24"/>
+        </w:rPr>
+        <w:t>ArrayList</w:t>
+      </w:r>
+      <w:proofErr w:type="spellEnd"/>
       <w:r>
         <w:rPr>
           <w:b w:val="0"/>
@@ -2126,6 +2143,7 @@
           <w:color w:val="000000" w:themeColor="text1"/>
           <w:sz w:val="24"/>
           <w:szCs w:val="24"/>
+          <w:u w:val="single"/>
         </w:rPr>
         <w:t xml:space="preserve">Create a file called </w:t>
       </w:r>
@@ -2136,6 +2154,7 @@
           <w:color w:val="000000" w:themeColor="text1"/>
           <w:sz w:val="24"/>
           <w:szCs w:val="24"/>
+          <w:u w:val="single"/>
         </w:rPr>
         <w:t>answers12.txt</w:t>
       </w:r>
@@ -2145,6 +2164,7 @@
           <w:color w:val="000000" w:themeColor="text1"/>
           <w:sz w:val="24"/>
           <w:szCs w:val="24"/>
+          <w:u w:val="single"/>
         </w:rPr>
         <w:t xml:space="preserve"> or </w:t>
       </w:r>
@@ -2155,6 +2175,7 @@
           <w:color w:val="000000" w:themeColor="text1"/>
           <w:sz w:val="24"/>
           <w:szCs w:val="24"/>
+          <w:u w:val="single"/>
         </w:rPr>
         <w:t>answers12.docx</w:t>
       </w:r>
@@ -2164,6 +2185,7 @@
           <w:color w:val="000000" w:themeColor="text1"/>
           <w:sz w:val="24"/>
           <w:szCs w:val="24"/>
+          <w:u w:val="single"/>
         </w:rPr>
         <w:t xml:space="preserve"> and write your answer there.</w:t>
       </w:r>
@@ -2295,7 +2317,26 @@
           <w:sz w:val="24"/>
           <w:szCs w:val="24"/>
         </w:rPr>
-        <w:t xml:space="preserve">printed contents of your array and ArrayList. </w:t>
+        <w:t xml:space="preserve">printed contents of your array and </w:t>
+      </w:r>
+      <w:proofErr w:type="spellStart"/>
+      <w:r>
+        <w:rPr>
+          <w:rFonts w:ascii="Courier New" w:hAnsi="Courier New" w:cs="Courier New"/>
+          <w:bCs/>
+          <w:color w:val="000000" w:themeColor="text1"/>
+          <w:sz w:val="24"/>
+          <w:szCs w:val="24"/>
+        </w:rPr>
+        <w:t>ArrayList</w:t>
+      </w:r>
+      <w:proofErr w:type="spellEnd"/>
+      <w:r>
+        <w:rPr>
+          <w:sz w:val="24"/>
+          <w:szCs w:val="24"/>
+        </w:rPr>
+        <w:t xml:space="preserve">. </w:t>
       </w:r>
       <w:r>
         <w:rPr>
@@ -3124,33 +3165,18 @@
         </w:rPr>
         <w:t xml:space="preserve">rint the contents of the </w:t>
       </w:r>
-      <w:r>
-        <w:rPr>
-          <w:b w:val="0"/>
-          <w:color w:val="000000" w:themeColor="text1"/>
-          <w:sz w:val="24"/>
-          <w:szCs w:val="24"/>
-        </w:rPr>
-        <w:t>A</w:t>
-      </w:r>
-      <w:r>
-        <w:rPr>
-          <w:b w:val="0"/>
-          <w:color w:val="000000" w:themeColor="text1"/>
-          <w:sz w:val="24"/>
-          <w:szCs w:val="24"/>
-        </w:rPr>
-        <w:t>rray</w:t>
-      </w:r>
-      <w:r>
-        <w:rPr>
-          <w:b w:val="0"/>
-          <w:color w:val="000000" w:themeColor="text1"/>
-          <w:sz w:val="24"/>
-          <w:szCs w:val="24"/>
-        </w:rPr>
-        <w:t>List</w:t>
-      </w:r>
+      <w:proofErr w:type="spellStart"/>
+      <w:r>
+        <w:rPr>
+          <w:rFonts w:ascii="Courier New" w:hAnsi="Courier New" w:cs="Courier New"/>
+          <w:b w:val="0"/>
+          <w:color w:val="000000" w:themeColor="text1"/>
+          <w:sz w:val="24"/>
+          <w:szCs w:val="24"/>
+        </w:rPr>
+        <w:t>ArrayList</w:t>
+      </w:r>
+      <w:proofErr w:type="spellEnd"/>
       <w:r>
         <w:rPr>
           <w:b w:val="0"/>
@@ -3187,33 +3213,18 @@
         </w:rPr>
         <w:t xml:space="preserve">Do you need to shift the elements of the </w:t>
       </w:r>
-      <w:r>
-        <w:rPr>
-          <w:b w:val="0"/>
-          <w:color w:val="000000" w:themeColor="text1"/>
-          <w:sz w:val="24"/>
-          <w:szCs w:val="24"/>
-        </w:rPr>
-        <w:t>A</w:t>
-      </w:r>
-      <w:r>
-        <w:rPr>
-          <w:b w:val="0"/>
-          <w:color w:val="000000" w:themeColor="text1"/>
-          <w:sz w:val="24"/>
-          <w:szCs w:val="24"/>
-        </w:rPr>
-        <w:t>rray</w:t>
-      </w:r>
-      <w:r>
-        <w:rPr>
-          <w:b w:val="0"/>
-          <w:color w:val="000000" w:themeColor="text1"/>
-          <w:sz w:val="24"/>
-          <w:szCs w:val="24"/>
-        </w:rPr>
-        <w:t>List</w:t>
-      </w:r>
+      <w:proofErr w:type="spellStart"/>
+      <w:r>
+        <w:rPr>
+          <w:rFonts w:ascii="Courier New" w:hAnsi="Courier New" w:cs="Courier New"/>
+          <w:b w:val="0"/>
+          <w:color w:val="000000" w:themeColor="text1"/>
+          <w:sz w:val="24"/>
+          <w:szCs w:val="24"/>
+        </w:rPr>
+        <w:t>ArrayList</w:t>
+      </w:r>
+      <w:proofErr w:type="spellEnd"/>
       <w:r>
         <w:rPr>
           <w:b w:val="0"/>
@@ -3299,7 +3310,37 @@
           <w:sz w:val="24"/>
           <w:szCs w:val="24"/>
         </w:rPr>
-        <w:t xml:space="preserve">keep the array or ArrayList “stacked” after </w:t>
+        <w:t xml:space="preserve">keep the array or </w:t>
+      </w:r>
+      <w:proofErr w:type="spellStart"/>
+      <w:r>
+        <w:rPr>
+          <w:rFonts w:ascii="Courier New" w:hAnsi="Courier New" w:cs="Courier New"/>
+          <w:b w:val="0"/>
+          <w:color w:val="000000" w:themeColor="text1"/>
+          <w:sz w:val="24"/>
+          <w:szCs w:val="24"/>
+        </w:rPr>
+        <w:t>ArrayList</w:t>
+      </w:r>
+      <w:proofErr w:type="spellEnd"/>
+      <w:r>
+        <w:rPr>
+          <w:b w:val="0"/>
+          <w:color w:val="000000" w:themeColor="text1"/>
+          <w:sz w:val="24"/>
+          <w:szCs w:val="24"/>
+        </w:rPr>
+        <w:t xml:space="preserve"> </w:t>
+      </w:r>
+      <w:r>
+        <w:rPr>
+          <w:b w:val="0"/>
+          <w:color w:val="000000" w:themeColor="text1"/>
+          <w:sz w:val="24"/>
+          <w:szCs w:val="24"/>
+        </w:rPr>
+        <w:t xml:space="preserve">“stacked” after </w:t>
       </w:r>
       <w:r>
         <w:rPr>
@@ -3335,7 +3376,25 @@
           <w:sz w:val="24"/>
           <w:szCs w:val="24"/>
         </w:rPr>
-        <w:t>(Put the answer in your “answers” file.)</w:t>
+        <w:t>(Put the answer in your “answers” file</w:t>
+      </w:r>
+      <w:r>
+        <w:rPr>
+          <w:b w:val="0"/>
+          <w:color w:val="000000" w:themeColor="text1"/>
+          <w:sz w:val="24"/>
+          <w:szCs w:val="24"/>
+        </w:rPr>
+        <w:t>, created above</w:t>
+      </w:r>
+      <w:r>
+        <w:rPr>
+          <w:b w:val="0"/>
+          <w:color w:val="000000" w:themeColor="text1"/>
+          <w:sz w:val="24"/>
+          <w:szCs w:val="24"/>
+        </w:rPr>
+        <w:t>.)</w:t>
       </w:r>
       <w:r>
         <w:rPr>
@@ -3443,7 +3502,26 @@
           <w:sz w:val="24"/>
           <w:szCs w:val="24"/>
         </w:rPr>
-        <w:t xml:space="preserve">printed contents of your array and ArrayList. </w:t>
+        <w:t xml:space="preserve">printed contents of your array and </w:t>
+      </w:r>
+      <w:proofErr w:type="spellStart"/>
+      <w:r>
+        <w:rPr>
+          <w:rFonts w:ascii="Courier New" w:hAnsi="Courier New" w:cs="Courier New"/>
+          <w:bCs/>
+          <w:color w:val="000000" w:themeColor="text1"/>
+          <w:sz w:val="24"/>
+          <w:szCs w:val="24"/>
+        </w:rPr>
+        <w:t>ArrayList</w:t>
+      </w:r>
+      <w:proofErr w:type="spellEnd"/>
+      <w:r>
+        <w:rPr>
+          <w:sz w:val="24"/>
+          <w:szCs w:val="24"/>
+        </w:rPr>
+        <w:t xml:space="preserve">. </w:t>
       </w:r>
       <w:r>
         <w:rPr>
@@ -3577,7 +3655,28 @@
           <w:sz w:val="24"/>
           <w:szCs w:val="24"/>
         </w:rPr>
-        <w:t>an ArrayList, but this time you won’t need iteration.</w:t>
+        <w:t xml:space="preserve">an </w:t>
+      </w:r>
+      <w:proofErr w:type="spellStart"/>
+      <w:r>
+        <w:rPr>
+          <w:rFonts w:ascii="Courier New" w:hAnsi="Courier New" w:cs="Courier New"/>
+          <w:b w:val="0"/>
+          <w:color w:val="000000" w:themeColor="text1"/>
+          <w:sz w:val="24"/>
+          <w:szCs w:val="24"/>
+        </w:rPr>
+        <w:t>ArrayList</w:t>
+      </w:r>
+      <w:proofErr w:type="spellEnd"/>
+      <w:r>
+        <w:rPr>
+          <w:b w:val="0"/>
+          <w:color w:val="000000" w:themeColor="text1"/>
+          <w:sz w:val="24"/>
+          <w:szCs w:val="24"/>
+        </w:rPr>
+        <w:t>, but this time you won’t need iteration.</w:t>
       </w:r>
     </w:p>
     <w:p>
@@ -3977,33 +4076,7 @@
           <w:sz w:val="24"/>
           <w:szCs w:val="24"/>
         </w:rPr>
-        <w:t xml:space="preserve"> Again, you do not </w:t>
-      </w:r>
-      <w:proofErr w:type="spellStart"/>
-      <w:r>
-        <w:rPr>
-          <w:b w:val="0"/>
-          <w:sz w:val="24"/>
-          <w:szCs w:val="24"/>
-        </w:rPr>
-        <w:t>d</w:t>
-      </w:r>
-      <w:r>
-        <w:rPr>
-          <w:b w:val="0"/>
-          <w:sz w:val="24"/>
-          <w:szCs w:val="24"/>
-        </w:rPr>
-        <w:t>need</w:t>
-      </w:r>
-      <w:proofErr w:type="spellEnd"/>
-      <w:r>
-        <w:rPr>
-          <w:b w:val="0"/>
-          <w:sz w:val="24"/>
-          <w:szCs w:val="24"/>
-        </w:rPr>
-        <w:t xml:space="preserve"> a loop to search an </w:t>
+        <w:t xml:space="preserve"> Again, you do not need a loop to search an </w:t>
       </w:r>
       <w:proofErr w:type="spellStart"/>
       <w:r>
@@ -4107,7 +4180,31 @@
           <w:sz w:val="24"/>
           <w:szCs w:val="24"/>
         </w:rPr>
-        <w:t>(Put your answer in your “answers” file.)</w:t>
+        <w:t>(</w:t>
+      </w:r>
+      <w:r>
+        <w:rPr>
+          <w:b w:val="0"/>
+          <w:sz w:val="24"/>
+          <w:szCs w:val="24"/>
+        </w:rPr>
+        <w:t>Put your answer in your “answers” file</w:t>
+      </w:r>
+      <w:r>
+        <w:rPr>
+          <w:b w:val="0"/>
+          <w:sz w:val="24"/>
+          <w:szCs w:val="24"/>
+        </w:rPr>
+        <w:t>, created above</w:t>
+      </w:r>
+      <w:r>
+        <w:rPr>
+          <w:b w:val="0"/>
+          <w:sz w:val="24"/>
+          <w:szCs w:val="24"/>
+        </w:rPr>
+        <w:t>.)</w:t>
       </w:r>
     </w:p>
     <w:p>
@@ -4215,7 +4312,26 @@
           <w:sz w:val="24"/>
           <w:szCs w:val="24"/>
         </w:rPr>
-        <w:t>t exist in the ArrayList.</w:t>
+        <w:t xml:space="preserve">t exist in the </w:t>
+      </w:r>
+      <w:proofErr w:type="spellStart"/>
+      <w:r>
+        <w:rPr>
+          <w:rFonts w:ascii="Courier New" w:hAnsi="Courier New" w:cs="Courier New"/>
+          <w:bCs/>
+          <w:color w:val="000000" w:themeColor="text1"/>
+          <w:sz w:val="24"/>
+          <w:szCs w:val="24"/>
+        </w:rPr>
+        <w:t>ArrayList</w:t>
+      </w:r>
+      <w:proofErr w:type="spellEnd"/>
+      <w:r>
+        <w:rPr>
+          <w:sz w:val="24"/>
+          <w:szCs w:val="24"/>
+        </w:rPr>
+        <w:t>.</w:t>
       </w:r>
     </w:p>
     <w:sectPr>

</xml_diff>

<commit_message>
Formatting changes to document. Added .class and .ctxt files.
</commit_message>
<xml_diff>
--- a/CS273 Lab12A ArrayList ver 06.docx
+++ b/CS273 Lab12A ArrayList ver 06.docx
@@ -230,11 +230,19 @@
       <w:proofErr w:type="spellStart"/>
       <w:r>
         <w:rPr>
+          <w:rFonts w:ascii="Courier New" w:hAnsi="Courier New" w:cs="Courier New"/>
+          <w:sz w:val="32"/>
+          <w:szCs w:val="32"/>
+        </w:rPr>
+        <w:t>ArrayList</w:t>
+      </w:r>
+      <w:r>
+        <w:rPr>
           <w:rFonts w:ascii="Times" w:hAnsi="Times"/>
           <w:sz w:val="32"/>
           <w:szCs w:val="32"/>
         </w:rPr>
-        <w:t>ArrayLists</w:t>
+        <w:t>s</w:t>
       </w:r>
       <w:proofErr w:type="spellEnd"/>
     </w:p>
@@ -2080,7 +2088,37 @@
           <w:sz w:val="24"/>
           <w:szCs w:val="24"/>
         </w:rPr>
-        <w:t>hen you run the program both the updated array and ArrayList print out</w:t>
+        <w:t xml:space="preserve">hen you run the program both the updated array and </w:t>
+      </w:r>
+      <w:proofErr w:type="spellStart"/>
+      <w:r>
+        <w:rPr>
+          <w:rFonts w:ascii="Courier New" w:hAnsi="Courier New" w:cs="Courier New"/>
+          <w:b w:val="0"/>
+          <w:color w:val="000000" w:themeColor="text1"/>
+          <w:sz w:val="24"/>
+          <w:szCs w:val="24"/>
+        </w:rPr>
+        <w:t>ArrayList</w:t>
+      </w:r>
+      <w:proofErr w:type="spellEnd"/>
+      <w:r>
+        <w:rPr>
+          <w:b w:val="0"/>
+          <w:color w:val="000000" w:themeColor="text1"/>
+          <w:sz w:val="24"/>
+          <w:szCs w:val="24"/>
+        </w:rPr>
+        <w:t xml:space="preserve"> </w:t>
+      </w:r>
+      <w:r>
+        <w:rPr>
+          <w:b w:val="0"/>
+          <w:color w:val="000000" w:themeColor="text1"/>
+          <w:sz w:val="24"/>
+          <w:szCs w:val="24"/>
+        </w:rPr>
+        <w:t>print out</w:t>
       </w:r>
       <w:r>
         <w:rPr>
@@ -2406,11 +2444,19 @@
       <w:proofErr w:type="spellStart"/>
       <w:r>
         <w:rPr>
+          <w:rFonts w:ascii="Courier New" w:hAnsi="Courier New" w:cs="Courier New"/>
+          <w:sz w:val="32"/>
+          <w:szCs w:val="32"/>
+        </w:rPr>
+        <w:t>ArrayList</w:t>
+      </w:r>
+      <w:r>
+        <w:rPr>
           <w:rFonts w:ascii="Times" w:hAnsi="Times"/>
           <w:sz w:val="32"/>
           <w:szCs w:val="32"/>
         </w:rPr>
-        <w:t>ArrayLists</w:t>
+        <w:t>s</w:t>
       </w:r>
       <w:proofErr w:type="spellEnd"/>
     </w:p>
@@ -3590,7 +3636,15 @@
           <w:sz w:val="32"/>
           <w:szCs w:val="32"/>
         </w:rPr>
-        <w:t xml:space="preserve"> an ArrayList</w:t>
+        <w:t xml:space="preserve"> an </w:t>
+      </w:r>
+      <w:r>
+        <w:rPr>
+          <w:rFonts w:ascii="Courier New" w:hAnsi="Courier New" w:cs="Courier New"/>
+          <w:sz w:val="32"/>
+          <w:szCs w:val="32"/>
+        </w:rPr>
+        <w:t>ArrayList</w:t>
       </w:r>
     </w:p>
     <w:p>

</xml_diff>

<commit_message>
Added instruction to not print null elements in printArray. Fixed a typo.
</commit_message>
<xml_diff>
--- a/CS273 Lab12A ArrayList ver 06.docx
+++ b/CS273 Lab12A ArrayList ver 06.docx
@@ -3323,6 +3323,15 @@
           <w:sz w:val="24"/>
           <w:szCs w:val="24"/>
         </w:rPr>
+        <w:t xml:space="preserve">  </w:t>
+      </w:r>
+      <w:r>
+        <w:rPr>
+          <w:b w:val="0"/>
+          <w:color w:val="000000" w:themeColor="text1"/>
+          <w:sz w:val="24"/>
+          <w:szCs w:val="24"/>
+        </w:rPr>
         <w:br/>
       </w:r>
     </w:p>
@@ -3347,6 +3356,69 @@
           <w:sz w:val="24"/>
           <w:szCs w:val="24"/>
         </w:rPr>
+        <w:t xml:space="preserve">Modify the </w:t>
+      </w:r>
+      <w:proofErr w:type="spellStart"/>
+      <w:r>
+        <w:rPr>
+          <w:rFonts w:ascii="Courier New" w:hAnsi="Courier New" w:cs="Courier New"/>
+          <w:b w:val="0"/>
+          <w:color w:val="000000" w:themeColor="text1"/>
+          <w:sz w:val="24"/>
+          <w:szCs w:val="24"/>
+        </w:rPr>
+        <w:t>printArray</w:t>
+      </w:r>
+      <w:proofErr w:type="spellEnd"/>
+      <w:r>
+        <w:rPr>
+          <w:b w:val="0"/>
+          <w:color w:val="000000" w:themeColor="text1"/>
+          <w:sz w:val="24"/>
+          <w:szCs w:val="24"/>
+        </w:rPr>
+        <w:t xml:space="preserve"> </w:t>
+      </w:r>
+      <w:r>
+        <w:rPr>
+          <w:b w:val="0"/>
+          <w:color w:val="000000" w:themeColor="text1"/>
+          <w:sz w:val="24"/>
+          <w:szCs w:val="24"/>
+        </w:rPr>
+        <w:t>method so that it does not print the null elements in the array.</w:t>
+      </w:r>
+      <w:r>
+        <w:rPr>
+          <w:b w:val="0"/>
+          <w:color w:val="000000" w:themeColor="text1"/>
+          <w:sz w:val="24"/>
+          <w:szCs w:val="24"/>
+        </w:rPr>
+        <w:br/>
+      </w:r>
+    </w:p>
+    <w:p>
+      <w:pPr>
+        <w:pStyle w:val="Heading3"/>
+        <w:numPr>
+          <w:ilvl w:val="0"/>
+          <w:numId w:val="1"/>
+        </w:numPr>
+        <w:rPr>
+          <w:b w:val="0"/>
+          <w:color w:val="000000" w:themeColor="text1"/>
+          <w:sz w:val="24"/>
+          <w:szCs w:val="24"/>
+        </w:rPr>
+      </w:pPr>
+      <w:r>
+        <w:rPr>
+          <w:b w:val="0"/>
+          <w:color w:val="000000" w:themeColor="text1"/>
+          <w:sz w:val="24"/>
+          <w:szCs w:val="24"/>
+        </w:rPr>
         <w:t xml:space="preserve">Was it easier to </w:t>
       </w:r>
       <w:r>
@@ -4063,15 +4135,47 @@
           <w:sz w:val="24"/>
           <w:szCs w:val="24"/>
         </w:rPr>
-        <w:t xml:space="preserve">Ask the user for a number </w:t>
-      </w:r>
-      <w:r>
-        <w:rPr>
-          <w:b w:val="0"/>
-          <w:sz w:val="24"/>
-          <w:szCs w:val="24"/>
-        </w:rPr>
-        <w:t xml:space="preserve">an determine whether the given number exists in the </w:t>
+        <w:t>Ask the user for a number</w:t>
+      </w:r>
+      <w:r>
+        <w:rPr>
+          <w:b w:val="0"/>
+          <w:sz w:val="24"/>
+          <w:szCs w:val="24"/>
+        </w:rPr>
+        <w:t>,</w:t>
+      </w:r>
+      <w:r>
+        <w:rPr>
+          <w:b w:val="0"/>
+          <w:sz w:val="24"/>
+          <w:szCs w:val="24"/>
+        </w:rPr>
+        <w:t xml:space="preserve"> </w:t>
+      </w:r>
+      <w:r>
+        <w:rPr>
+          <w:b w:val="0"/>
+          <w:sz w:val="24"/>
+          <w:szCs w:val="24"/>
+        </w:rPr>
+        <w:t>an</w:t>
+      </w:r>
+      <w:r>
+        <w:rPr>
+          <w:b w:val="0"/>
+          <w:sz w:val="24"/>
+          <w:szCs w:val="24"/>
+        </w:rPr>
+        <w:t>d</w:t>
+      </w:r>
+      <w:r>
+        <w:rPr>
+          <w:b w:val="0"/>
+          <w:sz w:val="24"/>
+          <w:szCs w:val="24"/>
+        </w:rPr>
+        <w:t xml:space="preserve"> determine whether the given number exists in the </w:t>
       </w:r>
       <w:r>
         <w:rPr>

</xml_diff>